<commit_message>
created additional black box test cases for StudentDirectoryPanel, FacultyDirectoryPanel, and CourseCatalogPanel
</commit_message>
<xml_diff>
--- a/PackScheduler/project-doc/CSC216_L12_BBTP.docx
+++ b/PackScheduler/project-doc/CSC216_L12_BBTP.docx
@@ -1,6 +1,6 @@
 
 <file path=word/document.xml><?xml version="1.0" encoding="utf-8"?>
-<w:document xmlns:wpc="http://schemas.microsoft.com/office/word/2010/wordprocessingCanvas" xmlns:cx="http://schemas.microsoft.com/office/drawing/2014/chartex" xmlns:cx1="http://schemas.microsoft.com/office/drawing/2015/9/8/chartex" xmlns:mc="http://schemas.openxmlformats.org/markup-compatibility/2006" xmlns:o="urn:schemas-microsoft-com:office:office" xmlns:r="http://schemas.openxmlformats.org/officeDocument/2006/relationships" xmlns:m="http://schemas.openxmlformats.org/officeDocument/2006/math" xmlns:v="urn:schemas-microsoft-com:vml" xmlns:wp14="http://schemas.microsoft.com/office/word/2010/wordprocessingDrawing" xmlns:wp="http://schemas.openxmlformats.org/drawingml/2006/wordprocessingDrawing" xmlns:w10="urn:schemas-microsoft-com:office:word" xmlns:w="http://schemas.openxmlformats.org/wordprocessingml/2006/main" xmlns:w14="http://schemas.microsoft.com/office/word/2010/wordml" xmlns:w15="http://schemas.microsoft.com/office/word/2012/wordml" xmlns:w16se="http://schemas.microsoft.com/office/word/2015/wordml/symex" xmlns:wpg="http://schemas.microsoft.com/office/word/2010/wordprocessingGroup" xmlns:wpi="http://schemas.microsoft.com/office/word/2010/wordprocessingInk" xmlns:wne="http://schemas.microsoft.com/office/word/2006/wordml" xmlns:wps="http://schemas.microsoft.com/office/word/2010/wordprocessingShape" mc:Ignorable="w14 w15 w16se wp14">
+<w:document xmlns:wpc="http://schemas.microsoft.com/office/word/2010/wordprocessingCanvas" xmlns:cx="http://schemas.microsoft.com/office/drawing/2014/chartex" xmlns:cx1="http://schemas.microsoft.com/office/drawing/2015/9/8/chartex" xmlns:cx2="http://schemas.microsoft.com/office/drawing/2015/10/21/chartex" xmlns:cx3="http://schemas.microsoft.com/office/drawing/2016/5/9/chartex" xmlns:cx4="http://schemas.microsoft.com/office/drawing/2016/5/10/chartex" xmlns:cx5="http://schemas.microsoft.com/office/drawing/2016/5/11/chartex" xmlns:mc="http://schemas.openxmlformats.org/markup-compatibility/2006" xmlns:o="urn:schemas-microsoft-com:office:office" xmlns:r="http://schemas.openxmlformats.org/officeDocument/2006/relationships" xmlns:m="http://schemas.openxmlformats.org/officeDocument/2006/math" xmlns:v="urn:schemas-microsoft-com:vml" xmlns:wp14="http://schemas.microsoft.com/office/word/2010/wordprocessingDrawing" xmlns:wp="http://schemas.openxmlformats.org/drawingml/2006/wordprocessingDrawing" xmlns:w10="urn:schemas-microsoft-com:office:word" xmlns:w="http://schemas.openxmlformats.org/wordprocessingml/2006/main" xmlns:w14="http://schemas.microsoft.com/office/word/2010/wordml" xmlns:w15="http://schemas.microsoft.com/office/word/2012/wordml" xmlns:w16se="http://schemas.microsoft.com/office/word/2015/wordml/symex" xmlns:wpg="http://schemas.microsoft.com/office/word/2010/wordprocessingGroup" xmlns:wpi="http://schemas.microsoft.com/office/word/2010/wordprocessingInk" xmlns:wne="http://schemas.microsoft.com/office/word/2006/wordml" xmlns:wps="http://schemas.microsoft.com/office/word/2010/wordprocessingShape" mc:Ignorable="w14 w15 w16se wp14">
   <w:background w:color="FFFFFF"/>
   <w:body>
     <w:p>
@@ -61,15 +61,7 @@
         <w:contextualSpacing/>
       </w:pPr>
       <w:r>
-        <w:t xml:space="preserve">Select Run </w:t>
-      </w:r>
-      <w:proofErr w:type="gramStart"/>
-      <w:r>
-        <w:t>As</w:t>
-      </w:r>
-      <w:proofErr w:type="gramEnd"/>
-      <w:r>
-        <w:t xml:space="preserve"> &gt; Java Application</w:t>
+        <w:t>Select Run As &gt; Java Application</w:t>
       </w:r>
     </w:p>
     <w:p/>
@@ -111,10 +103,7 @@
         <w:contextualSpacing/>
       </w:pPr>
       <w:r>
-        <w:t xml:space="preserve">Log in as </w:t>
-      </w:r>
-      <w:r>
-        <w:t>a registrar using the id “registrar” and password “Regi5tr@r”</w:t>
+        <w:t>Log in as a registrar using the id “registrar” and password “Regi5tr@r”</w:t>
       </w:r>
     </w:p>
     <w:p>
@@ -179,10 +168,7 @@
         <w:contextualSpacing/>
       </w:pPr>
       <w:r>
-        <w:t>Click on Load Faculty Directory</w:t>
-      </w:r>
-      <w:r>
-        <w:t xml:space="preserve"> button</w:t>
+        <w:t>Click on Load Faculty Directory button</w:t>
       </w:r>
     </w:p>
     <w:p>
@@ -387,6 +373,9 @@
               <w:widowControl w:val="0"/>
               <w:spacing w:line="240" w:lineRule="auto"/>
             </w:pPr>
+            <w:r>
+              <w:t>Test 1:</w:t>
+            </w:r>
           </w:p>
         </w:tc>
         <w:tc>
@@ -405,7 +394,10 @@
               <w:spacing w:line="240" w:lineRule="auto"/>
             </w:pPr>
             <w:r>
-              <w:t>Log in as registrar and go to the course catalog</w:t>
+              <w:t xml:space="preserve">Log in as registrar and go to the </w:t>
+            </w:r>
+            <w:r>
+              <w:t>Faculty Assignment tab</w:t>
             </w:r>
           </w:p>
           <w:p>
@@ -468,6 +460,9 @@
               <w:widowControl w:val="0"/>
               <w:spacing w:line="240" w:lineRule="auto"/>
             </w:pPr>
+            <w:r>
+              <w:t>No instructor is listed for CSC 116 section 001</w:t>
+            </w:r>
           </w:p>
         </w:tc>
       </w:tr>
@@ -487,6 +482,12 @@
               <w:widowControl w:val="0"/>
               <w:spacing w:line="240" w:lineRule="auto"/>
             </w:pPr>
+            <w:r>
+              <w:t>Test 2</w:t>
+            </w:r>
+            <w:r>
+              <w:t>:</w:t>
+            </w:r>
           </w:p>
         </w:tc>
         <w:tc>
@@ -525,7 +526,19 @@
             </w:r>
             <w:proofErr w:type="spellEnd"/>
             <w:r>
-              <w:t>” and select the add faculty button</w:t>
+              <w:t xml:space="preserve">” and select the </w:t>
+            </w:r>
+            <w:r>
+              <w:t>assign</w:t>
+            </w:r>
+            <w:r>
+              <w:t xml:space="preserve"> faculty </w:t>
+            </w:r>
+            <w:r>
+              <w:t xml:space="preserve">to course </w:t>
+            </w:r>
+            <w:r>
+              <w:t>button</w:t>
             </w:r>
           </w:p>
         </w:tc>
@@ -569,6 +582,22 @@
               <w:widowControl w:val="0"/>
               <w:spacing w:line="240" w:lineRule="auto"/>
             </w:pPr>
+            <w:proofErr w:type="spellStart"/>
+            <w:r>
+              <w:t>Awitt</w:t>
+            </w:r>
+            <w:proofErr w:type="spellEnd"/>
+            <w:r>
+              <w:t xml:space="preserve"> is listed as the instructor for </w:t>
+            </w:r>
+            <w:proofErr w:type="spellStart"/>
+            <w:r>
+              <w:t>csc</w:t>
+            </w:r>
+            <w:proofErr w:type="spellEnd"/>
+            <w:r>
+              <w:t xml:space="preserve"> 116 section 001</w:t>
+            </w:r>
           </w:p>
         </w:tc>
       </w:tr>
@@ -588,7 +617,12 @@
               <w:widowControl w:val="0"/>
               <w:spacing w:line="240" w:lineRule="auto"/>
             </w:pPr>
-            <w:bookmarkStart w:id="3" w:name="_GoBack" w:colFirst="1" w:colLast="1"/>
+            <w:r>
+              <w:t>Test 3</w:t>
+            </w:r>
+            <w:r>
+              <w:t>:</w:t>
+            </w:r>
           </w:p>
         </w:tc>
         <w:tc>
@@ -615,7 +649,12 @@
             </w:r>
             <w:proofErr w:type="spellEnd"/>
             <w:r>
-              <w:t xml:space="preserve"> and then click the reset schedule button</w:t>
+              <w:t xml:space="preserve"> and then click the reset sche</w:t>
+            </w:r>
+            <w:bookmarkStart w:id="3" w:name="_GoBack"/>
+            <w:bookmarkEnd w:id="3"/>
+            <w:r>
+              <w:t>dule button</w:t>
             </w:r>
           </w:p>
         </w:tc>
@@ -665,7 +704,677 @@
           </w:p>
         </w:tc>
       </w:tr>
-      <w:bookmarkEnd w:id="3"/>
+      <w:tr>
+        <w:tc>
+          <w:tcPr>
+            <w:tcW w:w="1185" w:type="dxa"/>
+            <w:tcMar>
+              <w:top w:w="100" w:type="dxa"/>
+              <w:left w:w="100" w:type="dxa"/>
+              <w:bottom w:w="100" w:type="dxa"/>
+              <w:right w:w="100" w:type="dxa"/>
+            </w:tcMar>
+          </w:tcPr>
+          <w:p>
+            <w:pPr>
+              <w:widowControl w:val="0"/>
+              <w:spacing w:line="240" w:lineRule="auto"/>
+            </w:pPr>
+            <w:r>
+              <w:t xml:space="preserve">Test </w:t>
+            </w:r>
+            <w:r>
+              <w:t>4</w:t>
+            </w:r>
+            <w:r>
+              <w:t>:</w:t>
+            </w:r>
+            <w:r>
+              <w:t xml:space="preserve"> Load student directory</w:t>
+            </w:r>
+          </w:p>
+        </w:tc>
+        <w:tc>
+          <w:tcPr>
+            <w:tcW w:w="5280" w:type="dxa"/>
+            <w:tcMar>
+              <w:top w:w="100" w:type="dxa"/>
+              <w:left w:w="100" w:type="dxa"/>
+              <w:bottom w:w="100" w:type="dxa"/>
+              <w:right w:w="100" w:type="dxa"/>
+            </w:tcMar>
+          </w:tcPr>
+          <w:p>
+            <w:pPr>
+              <w:widowControl w:val="0"/>
+              <w:spacing w:line="240" w:lineRule="auto"/>
+            </w:pPr>
+            <w:r>
+              <w:t xml:space="preserve">Select student directory in the top left hand corner then select “Load Student Directory” </w:t>
+            </w:r>
+            <w:r>
+              <w:t>when the file chooser opens click the cancel button</w:t>
+            </w:r>
+          </w:p>
+          <w:p>
+            <w:pPr>
+              <w:widowControl w:val="0"/>
+              <w:spacing w:line="240" w:lineRule="auto"/>
+            </w:pPr>
+          </w:p>
+        </w:tc>
+        <w:tc>
+          <w:tcPr>
+            <w:tcW w:w="3255" w:type="dxa"/>
+            <w:tcMar>
+              <w:top w:w="100" w:type="dxa"/>
+              <w:left w:w="100" w:type="dxa"/>
+              <w:bottom w:w="100" w:type="dxa"/>
+              <w:right w:w="100" w:type="dxa"/>
+            </w:tcMar>
+          </w:tcPr>
+          <w:p>
+            <w:pPr>
+              <w:widowControl w:val="0"/>
+              <w:spacing w:line="240" w:lineRule="auto"/>
+            </w:pPr>
+            <w:r>
+              <w:t>You should be returned to the student directory tab with no error messages showing up and no changes to the student directory tab</w:t>
+            </w:r>
+          </w:p>
+        </w:tc>
+        <w:tc>
+          <w:tcPr>
+            <w:tcW w:w="3240" w:type="dxa"/>
+            <w:tcMar>
+              <w:top w:w="100" w:type="dxa"/>
+              <w:left w:w="100" w:type="dxa"/>
+              <w:bottom w:w="100" w:type="dxa"/>
+              <w:right w:w="100" w:type="dxa"/>
+            </w:tcMar>
+          </w:tcPr>
+          <w:p>
+            <w:pPr>
+              <w:widowControl w:val="0"/>
+              <w:spacing w:line="240" w:lineRule="auto"/>
+            </w:pPr>
+            <w:r>
+              <w:t>You are returned to the Student directory tab with no errors and no changes made</w:t>
+            </w:r>
+          </w:p>
+        </w:tc>
+      </w:tr>
+      <w:tr>
+        <w:tc>
+          <w:tcPr>
+            <w:tcW w:w="1185" w:type="dxa"/>
+            <w:tcMar>
+              <w:top w:w="100" w:type="dxa"/>
+              <w:left w:w="100" w:type="dxa"/>
+              <w:bottom w:w="100" w:type="dxa"/>
+              <w:right w:w="100" w:type="dxa"/>
+            </w:tcMar>
+          </w:tcPr>
+          <w:p>
+            <w:pPr>
+              <w:widowControl w:val="0"/>
+              <w:spacing w:line="240" w:lineRule="auto"/>
+            </w:pPr>
+            <w:r>
+              <w:t xml:space="preserve">Test </w:t>
+            </w:r>
+            <w:r>
+              <w:t>5: Save Student Directory</w:t>
+            </w:r>
+          </w:p>
+        </w:tc>
+        <w:tc>
+          <w:tcPr>
+            <w:tcW w:w="5280" w:type="dxa"/>
+            <w:tcMar>
+              <w:top w:w="100" w:type="dxa"/>
+              <w:left w:w="100" w:type="dxa"/>
+              <w:bottom w:w="100" w:type="dxa"/>
+              <w:right w:w="100" w:type="dxa"/>
+            </w:tcMar>
+          </w:tcPr>
+          <w:p>
+            <w:pPr>
+              <w:widowControl w:val="0"/>
+              <w:spacing w:line="240" w:lineRule="auto"/>
+            </w:pPr>
+            <w:r>
+              <w:t>Select student directory in the top left hand corner then select “</w:t>
+            </w:r>
+            <w:r>
+              <w:t>Save</w:t>
+            </w:r>
+            <w:r>
+              <w:t xml:space="preserve"> Student Directory” when the file chooser opens click the cancel button</w:t>
+            </w:r>
+          </w:p>
+          <w:p>
+            <w:pPr>
+              <w:widowControl w:val="0"/>
+              <w:spacing w:line="240" w:lineRule="auto"/>
+            </w:pPr>
+          </w:p>
+        </w:tc>
+        <w:tc>
+          <w:tcPr>
+            <w:tcW w:w="3255" w:type="dxa"/>
+            <w:tcMar>
+              <w:top w:w="100" w:type="dxa"/>
+              <w:left w:w="100" w:type="dxa"/>
+              <w:bottom w:w="100" w:type="dxa"/>
+              <w:right w:w="100" w:type="dxa"/>
+            </w:tcMar>
+          </w:tcPr>
+          <w:p>
+            <w:pPr>
+              <w:widowControl w:val="0"/>
+              <w:spacing w:line="240" w:lineRule="auto"/>
+            </w:pPr>
+            <w:r>
+              <w:t>You should be returned to the student directory tab with no error messages showing up and no changes to the student directory tab</w:t>
+            </w:r>
+          </w:p>
+        </w:tc>
+        <w:tc>
+          <w:tcPr>
+            <w:tcW w:w="3240" w:type="dxa"/>
+            <w:tcMar>
+              <w:top w:w="100" w:type="dxa"/>
+              <w:left w:w="100" w:type="dxa"/>
+              <w:bottom w:w="100" w:type="dxa"/>
+              <w:right w:w="100" w:type="dxa"/>
+            </w:tcMar>
+          </w:tcPr>
+          <w:p>
+            <w:pPr>
+              <w:widowControl w:val="0"/>
+              <w:spacing w:line="240" w:lineRule="auto"/>
+            </w:pPr>
+            <w:r>
+              <w:t>You are returned to the Student directory tab with no errors and no changes made</w:t>
+            </w:r>
+          </w:p>
+        </w:tc>
+      </w:tr>
+      <w:tr>
+        <w:tc>
+          <w:tcPr>
+            <w:tcW w:w="1185" w:type="dxa"/>
+            <w:tcMar>
+              <w:top w:w="100" w:type="dxa"/>
+              <w:left w:w="100" w:type="dxa"/>
+              <w:bottom w:w="100" w:type="dxa"/>
+              <w:right w:w="100" w:type="dxa"/>
+            </w:tcMar>
+          </w:tcPr>
+          <w:p>
+            <w:pPr>
+              <w:widowControl w:val="0"/>
+              <w:spacing w:line="240" w:lineRule="auto"/>
+            </w:pPr>
+            <w:r>
+              <w:t xml:space="preserve">Test </w:t>
+            </w:r>
+            <w:r>
+              <w:t>6</w:t>
+            </w:r>
+            <w:r>
+              <w:t>: Load student directory</w:t>
+            </w:r>
+          </w:p>
+        </w:tc>
+        <w:tc>
+          <w:tcPr>
+            <w:tcW w:w="5280" w:type="dxa"/>
+            <w:tcMar>
+              <w:top w:w="100" w:type="dxa"/>
+              <w:left w:w="100" w:type="dxa"/>
+              <w:bottom w:w="100" w:type="dxa"/>
+              <w:right w:w="100" w:type="dxa"/>
+            </w:tcMar>
+          </w:tcPr>
+          <w:p>
+            <w:pPr>
+              <w:widowControl w:val="0"/>
+              <w:spacing w:line="240" w:lineRule="auto"/>
+            </w:pPr>
+            <w:r>
+              <w:t xml:space="preserve">Select </w:t>
+            </w:r>
+            <w:r>
+              <w:t>faculty</w:t>
+            </w:r>
+            <w:r>
+              <w:t xml:space="preserve"> directory in the top left </w:t>
+            </w:r>
+            <w:r>
+              <w:t>side</w:t>
+            </w:r>
+            <w:r>
+              <w:t xml:space="preserve"> then select “Load </w:t>
+            </w:r>
+            <w:r>
+              <w:t>Faculty</w:t>
+            </w:r>
+            <w:r>
+              <w:t xml:space="preserve"> Directory” when the file chooser opens click the cancel button</w:t>
+            </w:r>
+          </w:p>
+          <w:p>
+            <w:pPr>
+              <w:widowControl w:val="0"/>
+              <w:spacing w:line="240" w:lineRule="auto"/>
+            </w:pPr>
+          </w:p>
+        </w:tc>
+        <w:tc>
+          <w:tcPr>
+            <w:tcW w:w="3255" w:type="dxa"/>
+            <w:tcMar>
+              <w:top w:w="100" w:type="dxa"/>
+              <w:left w:w="100" w:type="dxa"/>
+              <w:bottom w:w="100" w:type="dxa"/>
+              <w:right w:w="100" w:type="dxa"/>
+            </w:tcMar>
+          </w:tcPr>
+          <w:p>
+            <w:pPr>
+              <w:widowControl w:val="0"/>
+              <w:spacing w:line="240" w:lineRule="auto"/>
+            </w:pPr>
+            <w:r>
+              <w:t>You should be returned to the student directory tab with no error messages showing up and no changes to the student directory tab</w:t>
+            </w:r>
+          </w:p>
+        </w:tc>
+        <w:tc>
+          <w:tcPr>
+            <w:tcW w:w="3240" w:type="dxa"/>
+            <w:tcMar>
+              <w:top w:w="100" w:type="dxa"/>
+              <w:left w:w="100" w:type="dxa"/>
+              <w:bottom w:w="100" w:type="dxa"/>
+              <w:right w:w="100" w:type="dxa"/>
+            </w:tcMar>
+          </w:tcPr>
+          <w:p>
+            <w:pPr>
+              <w:widowControl w:val="0"/>
+              <w:spacing w:line="240" w:lineRule="auto"/>
+            </w:pPr>
+            <w:r>
+              <w:t xml:space="preserve">You are returned to the </w:t>
+            </w:r>
+            <w:r>
+              <w:t>Faculty</w:t>
+            </w:r>
+            <w:r>
+              <w:t xml:space="preserve"> directory tab with no errors and no changes made</w:t>
+            </w:r>
+          </w:p>
+        </w:tc>
+      </w:tr>
+      <w:tr>
+        <w:tc>
+          <w:tcPr>
+            <w:tcW w:w="1185" w:type="dxa"/>
+            <w:tcMar>
+              <w:top w:w="100" w:type="dxa"/>
+              <w:left w:w="100" w:type="dxa"/>
+              <w:bottom w:w="100" w:type="dxa"/>
+              <w:right w:w="100" w:type="dxa"/>
+            </w:tcMar>
+          </w:tcPr>
+          <w:p>
+            <w:pPr>
+              <w:widowControl w:val="0"/>
+              <w:spacing w:line="240" w:lineRule="auto"/>
+            </w:pPr>
+            <w:r>
+              <w:t xml:space="preserve">Test </w:t>
+            </w:r>
+            <w:r>
+              <w:t>7</w:t>
+            </w:r>
+            <w:r>
+              <w:t>: Save Student Directory</w:t>
+            </w:r>
+          </w:p>
+        </w:tc>
+        <w:tc>
+          <w:tcPr>
+            <w:tcW w:w="5280" w:type="dxa"/>
+            <w:tcMar>
+              <w:top w:w="100" w:type="dxa"/>
+              <w:left w:w="100" w:type="dxa"/>
+              <w:bottom w:w="100" w:type="dxa"/>
+              <w:right w:w="100" w:type="dxa"/>
+            </w:tcMar>
+          </w:tcPr>
+          <w:p>
+            <w:pPr>
+              <w:widowControl w:val="0"/>
+              <w:spacing w:line="240" w:lineRule="auto"/>
+            </w:pPr>
+            <w:r>
+              <w:t>Select faculty directory in the top left side then select “</w:t>
+            </w:r>
+            <w:r>
+              <w:t>Save</w:t>
+            </w:r>
+            <w:r>
+              <w:t xml:space="preserve"> Faculty Directory” when the file chooser opens click the cancel button</w:t>
+            </w:r>
+          </w:p>
+          <w:p>
+            <w:pPr>
+              <w:widowControl w:val="0"/>
+              <w:spacing w:line="240" w:lineRule="auto"/>
+            </w:pPr>
+          </w:p>
+        </w:tc>
+        <w:tc>
+          <w:tcPr>
+            <w:tcW w:w="3255" w:type="dxa"/>
+            <w:tcMar>
+              <w:top w:w="100" w:type="dxa"/>
+              <w:left w:w="100" w:type="dxa"/>
+              <w:bottom w:w="100" w:type="dxa"/>
+              <w:right w:w="100" w:type="dxa"/>
+            </w:tcMar>
+          </w:tcPr>
+          <w:p>
+            <w:pPr>
+              <w:tabs>
+                <w:tab w:val="left" w:pos="930"/>
+              </w:tabs>
+            </w:pPr>
+            <w:r>
+              <w:t xml:space="preserve">You should be returned to the student directory tab with no error messages showing up </w:t>
+            </w:r>
+            <w:r>
+              <w:lastRenderedPageBreak/>
+              <w:t>and no changes to the student directory tab</w:t>
+            </w:r>
+          </w:p>
+        </w:tc>
+        <w:tc>
+          <w:tcPr>
+            <w:tcW w:w="3240" w:type="dxa"/>
+            <w:tcMar>
+              <w:top w:w="100" w:type="dxa"/>
+              <w:left w:w="100" w:type="dxa"/>
+              <w:bottom w:w="100" w:type="dxa"/>
+              <w:right w:w="100" w:type="dxa"/>
+            </w:tcMar>
+          </w:tcPr>
+          <w:p>
+            <w:pPr>
+              <w:widowControl w:val="0"/>
+              <w:spacing w:line="240" w:lineRule="auto"/>
+            </w:pPr>
+            <w:r>
+              <w:lastRenderedPageBreak/>
+              <w:t xml:space="preserve">You are returned to the </w:t>
+            </w:r>
+            <w:r>
+              <w:t>Faculty</w:t>
+            </w:r>
+            <w:r>
+              <w:t xml:space="preserve"> directory tab with no errors and no changes made</w:t>
+            </w:r>
+          </w:p>
+        </w:tc>
+      </w:tr>
+      <w:tr>
+        <w:tc>
+          <w:tcPr>
+            <w:tcW w:w="1185" w:type="dxa"/>
+            <w:tcMar>
+              <w:top w:w="100" w:type="dxa"/>
+              <w:left w:w="100" w:type="dxa"/>
+              <w:bottom w:w="100" w:type="dxa"/>
+              <w:right w:w="100" w:type="dxa"/>
+            </w:tcMar>
+          </w:tcPr>
+          <w:p>
+            <w:pPr>
+              <w:widowControl w:val="0"/>
+              <w:spacing w:line="240" w:lineRule="auto"/>
+            </w:pPr>
+            <w:r>
+              <w:t xml:space="preserve">Test </w:t>
+            </w:r>
+            <w:r>
+              <w:t>8</w:t>
+            </w:r>
+            <w:r>
+              <w:t>: Load student directory</w:t>
+            </w:r>
+          </w:p>
+        </w:tc>
+        <w:tc>
+          <w:tcPr>
+            <w:tcW w:w="5280" w:type="dxa"/>
+            <w:tcMar>
+              <w:top w:w="100" w:type="dxa"/>
+              <w:left w:w="100" w:type="dxa"/>
+              <w:bottom w:w="100" w:type="dxa"/>
+              <w:right w:w="100" w:type="dxa"/>
+            </w:tcMar>
+          </w:tcPr>
+          <w:p>
+            <w:pPr>
+              <w:widowControl w:val="0"/>
+              <w:spacing w:line="240" w:lineRule="auto"/>
+            </w:pPr>
+            <w:r>
+              <w:t xml:space="preserve">Select </w:t>
+            </w:r>
+            <w:r>
+              <w:t>course catalog</w:t>
+            </w:r>
+            <w:r>
+              <w:t xml:space="preserve"> in the top </w:t>
+            </w:r>
+            <w:r>
+              <w:t xml:space="preserve">center </w:t>
+            </w:r>
+            <w:r>
+              <w:t xml:space="preserve">then select “Load </w:t>
+            </w:r>
+            <w:r>
+              <w:t>Course</w:t>
+            </w:r>
+            <w:r>
+              <w:t xml:space="preserve"> </w:t>
+            </w:r>
+            <w:r>
+              <w:t>Catalog</w:t>
+            </w:r>
+            <w:r>
+              <w:t>” when the file chooser opens click the cancel button</w:t>
+            </w:r>
+          </w:p>
+          <w:p>
+            <w:pPr>
+              <w:widowControl w:val="0"/>
+              <w:spacing w:line="240" w:lineRule="auto"/>
+            </w:pPr>
+          </w:p>
+        </w:tc>
+        <w:tc>
+          <w:tcPr>
+            <w:tcW w:w="3255" w:type="dxa"/>
+            <w:tcMar>
+              <w:top w:w="100" w:type="dxa"/>
+              <w:left w:w="100" w:type="dxa"/>
+              <w:bottom w:w="100" w:type="dxa"/>
+              <w:right w:w="100" w:type="dxa"/>
+            </w:tcMar>
+          </w:tcPr>
+          <w:p>
+            <w:pPr>
+              <w:tabs>
+                <w:tab w:val="left" w:pos="930"/>
+              </w:tabs>
+            </w:pPr>
+            <w:r>
+              <w:t>You should be returned to the student directory tab with no error messages showing up and no changes to the student directory tab</w:t>
+            </w:r>
+          </w:p>
+        </w:tc>
+        <w:tc>
+          <w:tcPr>
+            <w:tcW w:w="3240" w:type="dxa"/>
+            <w:tcMar>
+              <w:top w:w="100" w:type="dxa"/>
+              <w:left w:w="100" w:type="dxa"/>
+              <w:bottom w:w="100" w:type="dxa"/>
+              <w:right w:w="100" w:type="dxa"/>
+            </w:tcMar>
+          </w:tcPr>
+          <w:p>
+            <w:pPr>
+              <w:widowControl w:val="0"/>
+              <w:spacing w:line="240" w:lineRule="auto"/>
+            </w:pPr>
+            <w:r>
+              <w:t xml:space="preserve">You are returned to the </w:t>
+            </w:r>
+            <w:r>
+              <w:t>Course</w:t>
+            </w:r>
+            <w:r>
+              <w:t xml:space="preserve"> </w:t>
+            </w:r>
+            <w:r>
+              <w:t>Catalog</w:t>
+            </w:r>
+            <w:r>
+              <w:t xml:space="preserve"> tab with no errors and no changes made</w:t>
+            </w:r>
+          </w:p>
+        </w:tc>
+      </w:tr>
+      <w:tr>
+        <w:tc>
+          <w:tcPr>
+            <w:tcW w:w="1185" w:type="dxa"/>
+            <w:tcMar>
+              <w:top w:w="100" w:type="dxa"/>
+              <w:left w:w="100" w:type="dxa"/>
+              <w:bottom w:w="100" w:type="dxa"/>
+              <w:right w:w="100" w:type="dxa"/>
+            </w:tcMar>
+          </w:tcPr>
+          <w:p>
+            <w:pPr>
+              <w:widowControl w:val="0"/>
+              <w:spacing w:line="240" w:lineRule="auto"/>
+            </w:pPr>
+            <w:r>
+              <w:t xml:space="preserve">Test </w:t>
+            </w:r>
+            <w:r>
+              <w:t>9</w:t>
+            </w:r>
+            <w:r>
+              <w:t>: Save Student Directory</w:t>
+            </w:r>
+          </w:p>
+        </w:tc>
+        <w:tc>
+          <w:tcPr>
+            <w:tcW w:w="5280" w:type="dxa"/>
+            <w:tcMar>
+              <w:top w:w="100" w:type="dxa"/>
+              <w:left w:w="100" w:type="dxa"/>
+              <w:bottom w:w="100" w:type="dxa"/>
+              <w:right w:w="100" w:type="dxa"/>
+            </w:tcMar>
+          </w:tcPr>
+          <w:p>
+            <w:pPr>
+              <w:widowControl w:val="0"/>
+              <w:spacing w:line="240" w:lineRule="auto"/>
+            </w:pPr>
+            <w:r>
+              <w:t>Select course catalog in the top center then select “</w:t>
+            </w:r>
+            <w:r>
+              <w:t>Save</w:t>
+            </w:r>
+            <w:r>
+              <w:t xml:space="preserve"> Course Catalog” when the file chooser opens click the cancel button</w:t>
+            </w:r>
+          </w:p>
+          <w:p>
+            <w:pPr>
+              <w:widowControl w:val="0"/>
+              <w:spacing w:line="240" w:lineRule="auto"/>
+            </w:pPr>
+          </w:p>
+        </w:tc>
+        <w:tc>
+          <w:tcPr>
+            <w:tcW w:w="3255" w:type="dxa"/>
+            <w:tcMar>
+              <w:top w:w="100" w:type="dxa"/>
+              <w:left w:w="100" w:type="dxa"/>
+              <w:bottom w:w="100" w:type="dxa"/>
+              <w:right w:w="100" w:type="dxa"/>
+            </w:tcMar>
+          </w:tcPr>
+          <w:p>
+            <w:pPr>
+              <w:tabs>
+                <w:tab w:val="left" w:pos="930"/>
+              </w:tabs>
+            </w:pPr>
+            <w:r>
+              <w:t>You should be returned to the student directory tab with no error messages showing up and no changes to the student directory tab</w:t>
+            </w:r>
+          </w:p>
+        </w:tc>
+        <w:tc>
+          <w:tcPr>
+            <w:tcW w:w="3240" w:type="dxa"/>
+            <w:tcMar>
+              <w:top w:w="100" w:type="dxa"/>
+              <w:left w:w="100" w:type="dxa"/>
+              <w:bottom w:w="100" w:type="dxa"/>
+              <w:right w:w="100" w:type="dxa"/>
+            </w:tcMar>
+          </w:tcPr>
+          <w:p>
+            <w:pPr>
+              <w:widowControl w:val="0"/>
+              <w:spacing w:line="240" w:lineRule="auto"/>
+            </w:pPr>
+            <w:r>
+              <w:t xml:space="preserve">You are returned to the </w:t>
+            </w:r>
+            <w:r>
+              <w:t xml:space="preserve">Course </w:t>
+            </w:r>
+            <w:r>
+              <w:t xml:space="preserve"> </w:t>
+            </w:r>
+            <w:r>
+              <w:t>Catalog</w:t>
+            </w:r>
+            <w:r>
+              <w:t xml:space="preserve"> tab with no errors and no changes made</w:t>
+            </w:r>
+          </w:p>
+        </w:tc>
+      </w:tr>
     </w:tbl>
     <w:p/>
     <w:sectPr>
@@ -679,7 +1388,7 @@
 </file>
 
 <file path=word/numbering.xml><?xml version="1.0" encoding="utf-8"?>
-<w:numbering xmlns:wpc="http://schemas.microsoft.com/office/word/2010/wordprocessingCanvas" xmlns:cx="http://schemas.microsoft.com/office/drawing/2014/chartex" xmlns:cx1="http://schemas.microsoft.com/office/drawing/2015/9/8/chartex" xmlns:mc="http://schemas.openxmlformats.org/markup-compatibility/2006" xmlns:o="urn:schemas-microsoft-com:office:office" xmlns:r="http://schemas.openxmlformats.org/officeDocument/2006/relationships" xmlns:m="http://schemas.openxmlformats.org/officeDocument/2006/math" xmlns:v="urn:schemas-microsoft-com:vml" xmlns:wp14="http://schemas.microsoft.com/office/word/2010/wordprocessingDrawing" xmlns:wp="http://schemas.openxmlformats.org/drawingml/2006/wordprocessingDrawing" xmlns:w10="urn:schemas-microsoft-com:office:word" xmlns:w="http://schemas.openxmlformats.org/wordprocessingml/2006/main" xmlns:w14="http://schemas.microsoft.com/office/word/2010/wordml" xmlns:w15="http://schemas.microsoft.com/office/word/2012/wordml" xmlns:w16se="http://schemas.microsoft.com/office/word/2015/wordml/symex" xmlns:wpg="http://schemas.microsoft.com/office/word/2010/wordprocessingGroup" xmlns:wpi="http://schemas.microsoft.com/office/word/2010/wordprocessingInk" xmlns:wne="http://schemas.microsoft.com/office/word/2006/wordml" xmlns:wps="http://schemas.microsoft.com/office/word/2010/wordprocessingShape" mc:Ignorable="w14 w15 w16se wp14">
+<w:numbering xmlns:wpc="http://schemas.microsoft.com/office/word/2010/wordprocessingCanvas" xmlns:cx="http://schemas.microsoft.com/office/drawing/2014/chartex" xmlns:cx1="http://schemas.microsoft.com/office/drawing/2015/9/8/chartex" xmlns:cx2="http://schemas.microsoft.com/office/drawing/2015/10/21/chartex" xmlns:cx3="http://schemas.microsoft.com/office/drawing/2016/5/9/chartex" xmlns:cx4="http://schemas.microsoft.com/office/drawing/2016/5/10/chartex" xmlns:cx5="http://schemas.microsoft.com/office/drawing/2016/5/11/chartex" xmlns:mc="http://schemas.openxmlformats.org/markup-compatibility/2006" xmlns:o="urn:schemas-microsoft-com:office:office" xmlns:r="http://schemas.openxmlformats.org/officeDocument/2006/relationships" xmlns:m="http://schemas.openxmlformats.org/officeDocument/2006/math" xmlns:v="urn:schemas-microsoft-com:vml" xmlns:wp14="http://schemas.microsoft.com/office/word/2010/wordprocessingDrawing" xmlns:wp="http://schemas.openxmlformats.org/drawingml/2006/wordprocessingDrawing" xmlns:w10="urn:schemas-microsoft-com:office:word" xmlns:w="http://schemas.openxmlformats.org/wordprocessingml/2006/main" xmlns:w14="http://schemas.microsoft.com/office/word/2010/wordml" xmlns:w15="http://schemas.microsoft.com/office/word/2012/wordml" xmlns:w16se="http://schemas.microsoft.com/office/word/2015/wordml/symex" xmlns:wpg="http://schemas.microsoft.com/office/word/2010/wordprocessingGroup" xmlns:wpi="http://schemas.microsoft.com/office/word/2010/wordprocessingInk" xmlns:wne="http://schemas.microsoft.com/office/word/2006/wordml" xmlns:wps="http://schemas.microsoft.com/office/word/2010/wordprocessingShape" mc:Ignorable="w14 w15 w16se wp14">
   <w:abstractNum w:abstractNumId="0" w15:restartNumberingAfterBreak="0">
     <w:nsid w:val="340F64E0"/>
     <w:multiLevelType w:val="multilevel"/>
@@ -933,7 +1642,7 @@
       </w:pPr>
     </w:pPrDefault>
   </w:docDefaults>
-  <w:latentStyles w:defLockedState="0" w:defUIPriority="99" w:defSemiHidden="0" w:defUnhideWhenUsed="0" w:defQFormat="0" w:count="371">
+  <w:latentStyles w:defLockedState="0" w:defUIPriority="99" w:defSemiHidden="0" w:defUnhideWhenUsed="0" w:defQFormat="0" w:count="374">
     <w:lsdException w:name="Normal" w:uiPriority="0" w:qFormat="1"/>
     <w:lsdException w:name="heading 1" w:uiPriority="9" w:qFormat="1"/>
     <w:lsdException w:name="heading 2" w:semiHidden="1" w:uiPriority="9" w:unhideWhenUsed="1" w:qFormat="1"/>
@@ -1039,7 +1748,6 @@
     <w:lsdException w:name="HTML Sample" w:semiHidden="1" w:unhideWhenUsed="1"/>
     <w:lsdException w:name="HTML Typewriter" w:semiHidden="1" w:unhideWhenUsed="1"/>
     <w:lsdException w:name="HTML Variable" w:semiHidden="1" w:unhideWhenUsed="1"/>
-    <w:lsdException w:name="Normal Table" w:semiHidden="1" w:unhideWhenUsed="1"/>
     <w:lsdException w:name="annotation subject" w:semiHidden="1" w:unhideWhenUsed="1"/>
     <w:lsdException w:name="No List" w:semiHidden="1" w:unhideWhenUsed="1"/>
     <w:lsdException w:name="Outline List 1" w:semiHidden="1" w:unhideWhenUsed="1"/>
@@ -1084,7 +1792,6 @@
     <w:lsdException w:name="Table Professional" w:semiHidden="1" w:unhideWhenUsed="1"/>
     <w:lsdException w:name="Table Subtle 1" w:semiHidden="1" w:unhideWhenUsed="1"/>
     <w:lsdException w:name="Table Subtle 2" w:semiHidden="1" w:unhideWhenUsed="1"/>
-    <w:lsdException w:name="Table Web 1" w:semiHidden="1" w:unhideWhenUsed="1"/>
     <w:lsdException w:name="Table Web 2" w:semiHidden="1" w:unhideWhenUsed="1"/>
     <w:lsdException w:name="Table Web 3" w:semiHidden="1" w:unhideWhenUsed="1"/>
     <w:lsdException w:name="Balloon Text" w:semiHidden="1" w:unhideWhenUsed="1"/>
@@ -1305,6 +2012,9 @@
     <w:lsdException w:name="List Table 5 Dark Accent 6" w:uiPriority="50"/>
     <w:lsdException w:name="List Table 6 Colorful Accent 6" w:uiPriority="51"/>
     <w:lsdException w:name="List Table 7 Colorful Accent 6" w:uiPriority="52"/>
+    <w:lsdException w:name="Mention" w:semiHidden="1" w:unhideWhenUsed="1"/>
+    <w:lsdException w:name="Smart Hyperlink" w:semiHidden="1" w:unhideWhenUsed="1"/>
+    <w:lsdException w:name="Hashtag" w:semiHidden="1" w:unhideWhenUsed="1"/>
   </w:latentStyles>
   <w:style w:type="paragraph" w:default="1" w:styleId="Normal">
     <w:name w:val="Normal"/>

</xml_diff>